<commit_message>
oscilloscope timebase refactor and manager testing
</commit_message>
<xml_diff>
--- a/Documentation/RF Balance System/Power Module Box/Power Measurement & Switching Module DAQ Connections.docx
+++ b/Documentation/RF Balance System/Power Module Box/Power Measurement & Switching Module DAQ Connections.docx
@@ -3248,7 +3248,7 @@
                 <w:sz w:val="24"/>
                 <w:szCs w:val="24"/>
               </w:rPr>
-              <w:t>2.2</w:t>
+              <w:t>1.2</w:t>
             </w:r>
           </w:p>
           <w:p>
@@ -3293,17 +3293,7 @@
                 <w:sz w:val="24"/>
                 <w:szCs w:val="24"/>
               </w:rPr>
-              <w:t xml:space="preserve">Pin </w:t>
-            </w:r>
-            <w:r>
-              <w:rPr>
-                <w:rFonts w:cstheme="minorHAnsi"/>
-                <w:b/>
-                <w:bCs/>
-                <w:sz w:val="24"/>
-                <w:szCs w:val="24"/>
-              </w:rPr>
-              <w:t>12</w:t>
+              <w:t>Pin 5</w:t>
             </w:r>
           </w:p>
         </w:tc>
@@ -3326,6 +3316,8 @@
               <w:jc w:val="center"/>
               <w:rPr>
                 <w:rFonts w:cstheme="minorHAnsi"/>
+                <w:b/>
+                <w:bCs/>
                 <w:sz w:val="24"/>
                 <w:szCs w:val="24"/>
               </w:rPr>
@@ -3339,6 +3331,59 @@
                 <w:szCs w:val="24"/>
               </w:rPr>
               <w:t>Liquid Level</w:t>
+            </w:r>
+          </w:p>
+          <w:p>
+            <w:pPr>
+              <w:jc w:val="center"/>
+              <w:rPr>
+                <w:rFonts w:cstheme="minorHAnsi"/>
+                <w:sz w:val="24"/>
+                <w:szCs w:val="24"/>
+              </w:rPr>
+            </w:pPr>
+            <w:r>
+              <w:rPr>
+                <w:rFonts w:cstheme="minorHAnsi"/>
+                <w:sz w:val="24"/>
+                <w:szCs w:val="24"/>
+              </w:rPr>
+              <w:lastRenderedPageBreak/>
+              <w:t xml:space="preserve">(Pin 1.2 and not 1.5 indicates </w:t>
+            </w:r>
+            <w:proofErr w:type="spellStart"/>
+            <w:r>
+              <w:rPr>
+                <w:rFonts w:cstheme="minorHAnsi"/>
+                <w:sz w:val="24"/>
+                <w:szCs w:val="24"/>
+              </w:rPr>
+              <w:t>abovelevel</w:t>
+            </w:r>
+            <w:proofErr w:type="spellEnd"/>
+            <w:r>
+              <w:rPr>
+                <w:rFonts w:cstheme="minorHAnsi"/>
+                <w:sz w:val="24"/>
+                <w:szCs w:val="24"/>
+              </w:rPr>
+              <w:t xml:space="preserve"> </w:t>
+            </w:r>
+            <w:r>
+              <w:rPr>
+                <w:rFonts w:cstheme="minorHAnsi"/>
+                <w:sz w:val="24"/>
+                <w:szCs w:val="24"/>
+              </w:rPr>
+              <w:t>Both or neither indicates level</w:t>
+            </w:r>
+            <w:r>
+              <w:rPr>
+                <w:rFonts w:cstheme="minorHAnsi"/>
+                <w:sz w:val="24"/>
+                <w:szCs w:val="24"/>
+              </w:rPr>
+              <w:t>)</w:t>
             </w:r>
           </w:p>
         </w:tc>
@@ -3387,7 +3432,7 @@
                 <w:sz w:val="24"/>
                 <w:szCs w:val="24"/>
               </w:rPr>
-              <w:t>1.2</w:t>
+              <w:t>1.5</w:t>
             </w:r>
           </w:p>
           <w:p>
@@ -3432,17 +3477,7 @@
                 <w:sz w:val="24"/>
                 <w:szCs w:val="24"/>
               </w:rPr>
-              <w:t xml:space="preserve">Pin </w:t>
-            </w:r>
-            <w:r>
-              <w:rPr>
-                <w:rFonts w:cstheme="minorHAnsi"/>
-                <w:b/>
-                <w:bCs/>
-                <w:sz w:val="24"/>
-                <w:szCs w:val="24"/>
-              </w:rPr>
-              <w:t>5</w:t>
+              <w:t>Pin 11</w:t>
             </w:r>
           </w:p>
         </w:tc>
@@ -3465,6 +3500,8 @@
               <w:jc w:val="center"/>
               <w:rPr>
                 <w:rFonts w:cstheme="minorHAnsi"/>
+                <w:b/>
+                <w:bCs/>
                 <w:sz w:val="24"/>
                 <w:szCs w:val="24"/>
               </w:rPr>
@@ -3478,6 +3515,82 @@
                 <w:szCs w:val="24"/>
               </w:rPr>
               <w:t>Liquid Level</w:t>
+            </w:r>
+          </w:p>
+          <w:p>
+            <w:pPr>
+              <w:jc w:val="center"/>
+              <w:rPr>
+                <w:rFonts w:cstheme="minorHAnsi"/>
+                <w:sz w:val="24"/>
+                <w:szCs w:val="24"/>
+              </w:rPr>
+            </w:pPr>
+            <w:r>
+              <w:rPr>
+                <w:rFonts w:cstheme="minorHAnsi"/>
+                <w:sz w:val="24"/>
+                <w:szCs w:val="24"/>
+              </w:rPr>
+              <w:t>(Pin 1.</w:t>
+            </w:r>
+            <w:r>
+              <w:rPr>
+                <w:rFonts w:cstheme="minorHAnsi"/>
+                <w:sz w:val="24"/>
+                <w:szCs w:val="24"/>
+              </w:rPr>
+              <w:t>5</w:t>
+            </w:r>
+            <w:r>
+              <w:rPr>
+                <w:rFonts w:cstheme="minorHAnsi"/>
+                <w:sz w:val="24"/>
+                <w:szCs w:val="24"/>
+              </w:rPr>
+              <w:t xml:space="preserve"> and not 1.</w:t>
+            </w:r>
+            <w:r>
+              <w:rPr>
+                <w:rFonts w:cstheme="minorHAnsi"/>
+                <w:sz w:val="24"/>
+                <w:szCs w:val="24"/>
+              </w:rPr>
+              <w:t>2</w:t>
+            </w:r>
+            <w:r>
+              <w:rPr>
+                <w:rFonts w:cstheme="minorHAnsi"/>
+                <w:sz w:val="24"/>
+                <w:szCs w:val="24"/>
+              </w:rPr>
+              <w:t xml:space="preserve"> indicates </w:t>
+            </w:r>
+            <w:proofErr w:type="spellStart"/>
+            <w:r>
+              <w:rPr>
+                <w:rFonts w:cstheme="minorHAnsi"/>
+                <w:sz w:val="24"/>
+                <w:szCs w:val="24"/>
+              </w:rPr>
+              <w:t>abovelevel</w:t>
+            </w:r>
+            <w:proofErr w:type="spellEnd"/>
+            <w:r>
+              <w:rPr>
+                <w:rFonts w:cstheme="minorHAnsi"/>
+                <w:sz w:val="24"/>
+                <w:szCs w:val="24"/>
+              </w:rPr>
+              <w:t>. Both or neither indicates level</w:t>
+            </w:r>
+            <w:r>
+              <w:rPr>
+                <w:rFonts w:cstheme="minorHAnsi"/>
+                <w:sz w:val="24"/>
+                <w:szCs w:val="24"/>
+              </w:rPr>
+              <w:t>)</w:t>
             </w:r>
           </w:p>
         </w:tc>
@@ -3516,17 +3629,7 @@
                 <w:sz w:val="24"/>
                 <w:szCs w:val="24"/>
               </w:rPr>
-              <w:t>P</w:t>
-            </w:r>
-            <w:r>
-              <w:rPr>
-                <w:rFonts w:cstheme="minorHAnsi"/>
-                <w:b/>
-                <w:bCs/>
-                <w:sz w:val="24"/>
-                <w:szCs w:val="24"/>
-              </w:rPr>
-              <w:t>1.5</w:t>
+              <w:t>Ground (No Signal)</w:t>
             </w:r>
           </w:p>
           <w:p>
@@ -3571,17 +3674,7 @@
                 <w:sz w:val="24"/>
                 <w:szCs w:val="24"/>
               </w:rPr>
-              <w:t xml:space="preserve">Pin </w:t>
-            </w:r>
-            <w:r>
-              <w:rPr>
-                <w:rFonts w:cstheme="minorHAnsi"/>
-                <w:b/>
-                <w:bCs/>
-                <w:sz w:val="24"/>
-                <w:szCs w:val="24"/>
-              </w:rPr>
-              <w:t>11</w:t>
+              <w:t>Pin 2</w:t>
             </w:r>
           </w:p>
         </w:tc>
@@ -3604,20 +3697,32 @@
               <w:jc w:val="center"/>
               <w:rPr>
                 <w:rFonts w:cstheme="minorHAnsi"/>
-                <w:sz w:val="24"/>
-                <w:szCs w:val="24"/>
-              </w:rPr>
-            </w:pPr>
-            <w:r>
-              <w:rPr>
-                <w:rFonts w:cstheme="minorHAnsi"/>
-                <w:b/>
-                <w:bCs/>
-                <w:sz w:val="24"/>
-                <w:szCs w:val="24"/>
-              </w:rPr>
-              <w:t>Liquid Level</w:t>
-            </w:r>
+                <w:b/>
+                <w:bCs/>
+                <w:sz w:val="24"/>
+                <w:szCs w:val="24"/>
+              </w:rPr>
+            </w:pPr>
+            <w:r>
+              <w:rPr>
+                <w:rFonts w:cstheme="minorHAnsi"/>
+                <w:b/>
+                <w:bCs/>
+                <w:sz w:val="24"/>
+                <w:szCs w:val="24"/>
+              </w:rPr>
+              <w:t>Pump Enable</w:t>
+            </w:r>
+          </w:p>
+          <w:p>
+            <w:pPr>
+              <w:jc w:val="center"/>
+              <w:rPr>
+                <w:rFonts w:cstheme="minorHAnsi"/>
+                <w:sz w:val="24"/>
+                <w:szCs w:val="24"/>
+              </w:rPr>
+            </w:pPr>
           </w:p>
         </w:tc>
       </w:tr>
@@ -3655,7 +3760,17 @@
                 <w:sz w:val="24"/>
                 <w:szCs w:val="24"/>
               </w:rPr>
-              <w:t>Ground (No Signal)</w:t>
+              <w:t>P</w:t>
+            </w:r>
+            <w:r>
+              <w:rPr>
+                <w:rFonts w:cstheme="minorHAnsi"/>
+                <w:b/>
+                <w:bCs/>
+                <w:sz w:val="24"/>
+                <w:szCs w:val="24"/>
+              </w:rPr>
+              <w:t>1.6</w:t>
             </w:r>
           </w:p>
           <w:p>
@@ -3700,17 +3815,7 @@
                 <w:sz w:val="24"/>
                 <w:szCs w:val="24"/>
               </w:rPr>
-              <w:t xml:space="preserve">Pin </w:t>
-            </w:r>
-            <w:r>
-              <w:rPr>
-                <w:rFonts w:cstheme="minorHAnsi"/>
-                <w:b/>
-                <w:bCs/>
-                <w:sz w:val="24"/>
-                <w:szCs w:val="24"/>
-              </w:rPr>
-              <w:t>2</w:t>
+              <w:t>Pin 13</w:t>
             </w:r>
           </w:p>
         </w:tc>
@@ -3746,6 +3851,42 @@
                 <w:szCs w:val="24"/>
               </w:rPr>
               <w:t>Pump Enable</w:t>
+            </w:r>
+            <w:r>
+              <w:rPr>
+                <w:rFonts w:cstheme="minorHAnsi"/>
+                <w:b/>
+                <w:bCs/>
+                <w:sz w:val="24"/>
+                <w:szCs w:val="24"/>
+              </w:rPr>
+              <w:br/>
+            </w:r>
+            <w:r>
+              <w:rPr>
+                <w:rFonts w:cstheme="minorHAnsi"/>
+                <w:sz w:val="24"/>
+                <w:szCs w:val="24"/>
+              </w:rPr>
+              <w:t xml:space="preserve">(high = clockwise, low = </w:t>
+            </w:r>
+            <w:proofErr w:type="spellStart"/>
+            <w:r>
+              <w:rPr>
+                <w:rFonts w:cstheme="minorHAnsi"/>
+                <w:sz w:val="24"/>
+                <w:szCs w:val="24"/>
+              </w:rPr>
+              <w:t>ccw</w:t>
+            </w:r>
+            <w:proofErr w:type="spellEnd"/>
+            <w:r>
+              <w:rPr>
+                <w:rFonts w:cstheme="minorHAnsi"/>
+                <w:sz w:val="24"/>
+                <w:szCs w:val="24"/>
+              </w:rPr>
+              <w:t>)</w:t>
             </w:r>
           </w:p>
         </w:tc>
@@ -3794,7 +3935,7 @@
                 <w:sz w:val="24"/>
                 <w:szCs w:val="24"/>
               </w:rPr>
-              <w:t>1.6</w:t>
+              <w:t>1.4</w:t>
             </w:r>
           </w:p>
           <w:p>
@@ -3839,17 +3980,7 @@
                 <w:sz w:val="24"/>
                 <w:szCs w:val="24"/>
               </w:rPr>
-              <w:t>Pin 1</w:t>
-            </w:r>
-            <w:r>
-              <w:rPr>
-                <w:rFonts w:cstheme="minorHAnsi"/>
-                <w:b/>
-                <w:bCs/>
-                <w:sz w:val="24"/>
-                <w:szCs w:val="24"/>
-              </w:rPr>
-              <w:t>3</w:t>
+              <w:t>Pin 9</w:t>
             </w:r>
           </w:p>
         </w:tc>
@@ -3872,6 +4003,8 @@
               <w:jc w:val="center"/>
               <w:rPr>
                 <w:rFonts w:cstheme="minorHAnsi"/>
+                <w:b/>
+                <w:bCs/>
                 <w:sz w:val="24"/>
                 <w:szCs w:val="24"/>
               </w:rPr>
@@ -3885,6 +4018,24 @@
                 <w:szCs w:val="24"/>
               </w:rPr>
               <w:t>Pump Enable</w:t>
+            </w:r>
+          </w:p>
+          <w:p>
+            <w:pPr>
+              <w:jc w:val="center"/>
+              <w:rPr>
+                <w:rFonts w:cstheme="minorHAnsi"/>
+                <w:sz w:val="24"/>
+                <w:szCs w:val="24"/>
+              </w:rPr>
+            </w:pPr>
+            <w:r>
+              <w:rPr>
+                <w:rFonts w:cstheme="minorHAnsi"/>
+                <w:sz w:val="24"/>
+                <w:szCs w:val="24"/>
+              </w:rPr>
+              <w:t>(high = off, low = on)</w:t>
             </w:r>
           </w:p>
         </w:tc>
@@ -3923,17 +4074,7 @@
                 <w:sz w:val="24"/>
                 <w:szCs w:val="24"/>
               </w:rPr>
-              <w:t>P</w:t>
-            </w:r>
-            <w:r>
-              <w:rPr>
-                <w:rFonts w:cstheme="minorHAnsi"/>
-                <w:b/>
-                <w:bCs/>
-                <w:sz w:val="24"/>
-                <w:szCs w:val="24"/>
-              </w:rPr>
-              <w:t>1.4</w:t>
+              <w:t>Ground (No Signal)</w:t>
             </w:r>
           </w:p>
           <w:p>
@@ -3978,17 +4119,7 @@
                 <w:sz w:val="24"/>
                 <w:szCs w:val="24"/>
               </w:rPr>
-              <w:t xml:space="preserve">Pin </w:t>
-            </w:r>
-            <w:r>
-              <w:rPr>
-                <w:rFonts w:cstheme="minorHAnsi"/>
-                <w:b/>
-                <w:bCs/>
-                <w:sz w:val="24"/>
-                <w:szCs w:val="24"/>
-              </w:rPr>
-              <w:t>9</w:t>
+              <w:t>Pin 2</w:t>
             </w:r>
           </w:p>
         </w:tc>
@@ -4023,7 +4154,17 @@
                 <w:sz w:val="24"/>
                 <w:szCs w:val="24"/>
               </w:rPr>
-              <w:t>Pump Enable</w:t>
+              <w:t>Pump Monitor</w:t>
+            </w:r>
+            <w:r>
+              <w:rPr>
+                <w:rFonts w:cstheme="minorHAnsi"/>
+                <w:b/>
+                <w:bCs/>
+                <w:sz w:val="24"/>
+                <w:szCs w:val="24"/>
+              </w:rPr>
+              <w:br/>
             </w:r>
           </w:p>
         </w:tc>
@@ -4062,7 +4203,17 @@
                 <w:sz w:val="24"/>
                 <w:szCs w:val="24"/>
               </w:rPr>
-              <w:t>Ground (No Signal)</w:t>
+              <w:t>P</w:t>
+            </w:r>
+            <w:r>
+              <w:rPr>
+                <w:rFonts w:cstheme="minorHAnsi"/>
+                <w:b/>
+                <w:bCs/>
+                <w:sz w:val="24"/>
+                <w:szCs w:val="24"/>
+              </w:rPr>
+              <w:t>1.3</w:t>
             </w:r>
           </w:p>
           <w:p>
@@ -4102,22 +4253,10 @@
             <w:r>
               <w:rPr>
                 <w:rFonts w:cstheme="minorHAnsi"/>
-                <w:b/>
-                <w:bCs/>
-                <w:sz w:val="24"/>
-                <w:szCs w:val="24"/>
-              </w:rPr>
-              <w:t xml:space="preserve">Pin </w:t>
-            </w:r>
-            <w:r>
-              <w:rPr>
-                <w:rFonts w:cstheme="minorHAnsi"/>
-                <w:b/>
-                <w:bCs/>
-                <w:sz w:val="24"/>
-                <w:szCs w:val="24"/>
-              </w:rPr>
-              <w:t>2</w:t>
+                <w:sz w:val="24"/>
+                <w:szCs w:val="24"/>
+              </w:rPr>
+              <w:t>Unknown (fill later)</w:t>
             </w:r>
           </w:p>
         </w:tc>
@@ -4140,6 +4279,8 @@
               <w:jc w:val="center"/>
               <w:rPr>
                 <w:rFonts w:cstheme="minorHAnsi"/>
+                <w:b/>
+                <w:bCs/>
                 <w:sz w:val="24"/>
                 <w:szCs w:val="24"/>
               </w:rPr>
@@ -4153,6 +4294,24 @@
                 <w:szCs w:val="24"/>
               </w:rPr>
               <w:t>Pump Monitor</w:t>
+            </w:r>
+          </w:p>
+          <w:p>
+            <w:pPr>
+              <w:jc w:val="center"/>
+              <w:rPr>
+                <w:rFonts w:cstheme="minorHAnsi"/>
+                <w:sz w:val="24"/>
+                <w:szCs w:val="24"/>
+              </w:rPr>
+            </w:pPr>
+            <w:r>
+              <w:rPr>
+                <w:rFonts w:cstheme="minorHAnsi"/>
+                <w:sz w:val="24"/>
+                <w:szCs w:val="24"/>
+              </w:rPr>
+              <w:t>(low = on, high = off)</w:t>
             </w:r>
           </w:p>
         </w:tc>
@@ -4175,48 +4334,6 @@
               </w:rPr>
             </w:pPr>
           </w:p>
-          <w:p>
-            <w:pPr>
-              <w:jc w:val="center"/>
-              <w:rPr>
-                <w:rFonts w:cstheme="minorHAnsi"/>
-                <w:b/>
-                <w:bCs/>
-                <w:sz w:val="24"/>
-                <w:szCs w:val="24"/>
-              </w:rPr>
-            </w:pPr>
-            <w:r>
-              <w:rPr>
-                <w:rFonts w:cstheme="minorHAnsi"/>
-                <w:b/>
-                <w:bCs/>
-                <w:sz w:val="24"/>
-                <w:szCs w:val="24"/>
-              </w:rPr>
-              <w:t>P</w:t>
-            </w:r>
-            <w:r>
-              <w:rPr>
-                <w:rFonts w:cstheme="minorHAnsi"/>
-                <w:b/>
-                <w:bCs/>
-                <w:sz w:val="24"/>
-                <w:szCs w:val="24"/>
-              </w:rPr>
-              <w:t>1.3</w:t>
-            </w:r>
-          </w:p>
-          <w:p>
-            <w:pPr>
-              <w:jc w:val="center"/>
-              <w:rPr>
-                <w:rFonts w:cstheme="minorHAnsi"/>
-                <w:sz w:val="24"/>
-                <w:szCs w:val="24"/>
-              </w:rPr>
-            </w:pPr>
-          </w:p>
         </w:tc>
         <w:tc>
           <w:tcPr>
@@ -4232,24 +4349,6 @@
               </w:rPr>
             </w:pPr>
           </w:p>
-          <w:p>
-            <w:pPr>
-              <w:jc w:val="center"/>
-              <w:rPr>
-                <w:rFonts w:cstheme="minorHAnsi"/>
-                <w:sz w:val="24"/>
-                <w:szCs w:val="24"/>
-              </w:rPr>
-            </w:pPr>
-            <w:r>
-              <w:rPr>
-                <w:rFonts w:cstheme="minorHAnsi"/>
-                <w:sz w:val="24"/>
-                <w:szCs w:val="24"/>
-              </w:rPr>
-              <w:t>Unknown (fill later)</w:t>
-            </w:r>
-          </w:p>
         </w:tc>
         <w:tc>
           <w:tcPr>
@@ -4264,26 +4363,6 @@
                 <w:szCs w:val="24"/>
               </w:rPr>
             </w:pPr>
-          </w:p>
-          <w:p>
-            <w:pPr>
-              <w:jc w:val="center"/>
-              <w:rPr>
-                <w:rFonts w:cstheme="minorHAnsi"/>
-                <w:sz w:val="24"/>
-                <w:szCs w:val="24"/>
-              </w:rPr>
-            </w:pPr>
-            <w:r>
-              <w:rPr>
-                <w:rFonts w:cstheme="minorHAnsi"/>
-                <w:b/>
-                <w:bCs/>
-                <w:sz w:val="24"/>
-                <w:szCs w:val="24"/>
-              </w:rPr>
-              <w:t>Pump Monitor</w:t>
-            </w:r>
           </w:p>
         </w:tc>
       </w:tr>

</xml_diff>